<commit_message>
Added some more comments to the third slide's code, and removed some magic numbers for height, width, and margin
</commit_message>
<xml_diff>
--- a/CS 416 Narrative Visualization Project Essage.docx
+++ b/CS 416 Narrative Visualization Project Essage.docx
@@ -58,23 +58,7 @@
           <w:sz w:val="24"/>
           <w:szCs w:val="24"/>
         </w:rPr>
-        <w:t xml:space="preserve">s have decreased across the world </w:t>
-      </w:r>
-      <w:r>
-        <w:rPr>
-          <w:rFonts w:ascii="Times New Roman" w:hAnsi="Times New Roman" w:cs="Times New Roman"/>
-          <w:sz w:val="24"/>
-          <w:szCs w:val="24"/>
-        </w:rPr>
-        <w:t>(though causation cannot be proven, because my data did not come from a controlled experiment)</w:t>
-      </w:r>
-      <w:r>
-        <w:rPr>
-          <w:rFonts w:ascii="Times New Roman" w:hAnsi="Times New Roman" w:cs="Times New Roman"/>
-          <w:sz w:val="24"/>
-          <w:szCs w:val="24"/>
-        </w:rPr>
-        <w:t xml:space="preserve">. This might have some implications for leaders seeking to reduce fertility rates in resource constrained areas, as it suggests that helping more children survive might, somewhat counterintuitively, reduce the number of children being born (of course, more investigation would be needed before policy decisions could be made). </w:t>
+        <w:t xml:space="preserve">s have decreased across the world (though causation cannot be proven, because my data did not come from a controlled experiment). This might have some implications for leaders seeking to reduce fertility rates in resource constrained areas, as it suggests that helping more children survive might, somewhat counterintuitively, reduce the number of children being born (of course, more investigation would be needed before policy decisions could be made). </w:t>
       </w:r>
     </w:p>
     <w:p>
@@ -318,39 +302,7 @@
           <w:sz w:val="24"/>
           <w:szCs w:val="24"/>
         </w:rPr>
-        <w:t xml:space="preserve"> contains a bar chart showing the weighted mean fertility rate in each region of the world. I provided two ways to interact with this chart. Firstly, when a viewer mouses over one of the bars in this chart, some text below the chart tells them what the </w:t>
-      </w:r>
-      <w:r>
-        <w:rPr>
-          <w:rFonts w:ascii="Times New Roman" w:hAnsi="Times New Roman" w:cs="Times New Roman"/>
-          <w:sz w:val="24"/>
-          <w:szCs w:val="24"/>
-        </w:rPr>
-        <w:t xml:space="preserve">weighted mean fertility rate of women in </w:t>
-      </w:r>
-      <w:r>
-        <w:rPr>
-          <w:rFonts w:ascii="Times New Roman" w:hAnsi="Times New Roman" w:cs="Times New Roman"/>
-          <w:sz w:val="24"/>
-          <w:szCs w:val="24"/>
-        </w:rPr>
-        <w:t>the</w:t>
-      </w:r>
-      <w:r>
-        <w:rPr>
-          <w:rFonts w:ascii="Times New Roman" w:hAnsi="Times New Roman" w:cs="Times New Roman"/>
-          <w:sz w:val="24"/>
-          <w:szCs w:val="24"/>
-        </w:rPr>
-        <w:t xml:space="preserve"> </w:t>
-      </w:r>
-      <w:r>
-        <w:rPr>
-          <w:rFonts w:ascii="Times New Roman" w:hAnsi="Times New Roman" w:cs="Times New Roman"/>
-          <w:sz w:val="24"/>
-          <w:szCs w:val="24"/>
-        </w:rPr>
-        <w:t>region corresponding to that bar was, which helps improve precision as before. Secondly, I included a slider that allows users to choose which year the bar chart should display information about. This allows viewers to drill down into the data and investigate how fertility rate changed over time in different regions of the world</w:t>
+        <w:t xml:space="preserve"> contains a bar chart showing the weighted mean fertility rate in each region of the world. I provided two ways to interact with this chart. Firstly, when a viewer mouses over one of the bars in this chart, some text below the chart tells them what the weighted mean fertility rate of women in the region corresponding to that bar was, which helps improve precision as before. Secondly, I included a slider that allows users to choose which year the bar chart should display information about. This allows viewers to drill down into the data and investigate how fertility rate changed over time in different regions of the world</w:t>
       </w:r>
       <w:r>
         <w:rPr>
@@ -409,15 +361,7 @@
           <w:sz w:val="24"/>
           <w:szCs w:val="24"/>
         </w:rPr>
-        <w:t xml:space="preserve"> chart. Firstly, when a user mouses over one of the points in it, the values of early childhood mortality and fertility rates for the country corresponding to that point are displayed, which makes it clearer what those values were for each country the user is interested in. Secondly, I again included a </w:t>
-      </w:r>
-      <w:r>
-        <w:rPr>
-          <w:rFonts w:ascii="Times New Roman" w:hAnsi="Times New Roman" w:cs="Times New Roman"/>
-          <w:sz w:val="24"/>
-          <w:szCs w:val="24"/>
-        </w:rPr>
-        <w:t xml:space="preserve">slider that allows users to choose which year the bar chart should display information about. This allows viewers to drill down into the data and investigate </w:t>
+        <w:t xml:space="preserve"> chart. Firstly, when a user mouses over one of the points in it, the values of early childhood mortality and fertility rates for the country corresponding to that point are displayed, which makes it clearer what those values were for each country the user is interested in. Secondly, I again included a slider that allows users to choose which year the bar chart should display information about. This allows viewers to drill down into the data and investigate </w:t>
       </w:r>
       <w:r>
         <w:rPr>
@@ -433,23 +377,7 @@
           <w:sz w:val="24"/>
           <w:szCs w:val="24"/>
         </w:rPr>
-        <w:t xml:space="preserve"> relationship between </w:t>
-      </w:r>
-      <w:r>
-        <w:rPr>
-          <w:rFonts w:ascii="Times New Roman" w:hAnsi="Times New Roman" w:cs="Times New Roman"/>
-          <w:sz w:val="24"/>
-          <w:szCs w:val="24"/>
-        </w:rPr>
-        <w:t>fertility and early childhood mortality rates</w:t>
-      </w:r>
-      <w:r>
-        <w:rPr>
-          <w:rFonts w:ascii="Times New Roman" w:hAnsi="Times New Roman" w:cs="Times New Roman"/>
-          <w:sz w:val="24"/>
-          <w:szCs w:val="24"/>
-        </w:rPr>
-        <w:t xml:space="preserve"> </w:t>
+        <w:t xml:space="preserve"> relationship between fertility and early childhood mortality rates </w:t>
       </w:r>
       <w:r>
         <w:rPr>
@@ -540,39 +468,7 @@
           <w:sz w:val="24"/>
           <w:szCs w:val="24"/>
         </w:rPr>
-        <w:t xml:space="preserve">My scenes use a magazine-style visual structure. There is a single plot at the top, with a color legend to its right in the second and third scenes </w:t>
-      </w:r>
-      <w:r>
-        <w:rPr>
-          <w:rFonts w:ascii="Times New Roman" w:hAnsi="Times New Roman" w:cs="Times New Roman"/>
-          <w:sz w:val="24"/>
-          <w:szCs w:val="24"/>
-        </w:rPr>
-        <w:t>(the slides for drilling down to learn about the early childhood mortality and fertility rate trends for individual countries have two plots</w:t>
-      </w:r>
-      <w:r>
-        <w:rPr>
-          <w:rFonts w:ascii="Times New Roman" w:hAnsi="Times New Roman" w:cs="Times New Roman"/>
-          <w:sz w:val="24"/>
-          <w:szCs w:val="24"/>
-        </w:rPr>
-        <w:t xml:space="preserve"> instead</w:t>
-      </w:r>
-      <w:r>
-        <w:rPr>
-          <w:rFonts w:ascii="Times New Roman" w:hAnsi="Times New Roman" w:cs="Times New Roman"/>
-          <w:sz w:val="24"/>
-          <w:szCs w:val="24"/>
-        </w:rPr>
-        <w:t>, but are otherwise similar to the three main slides)</w:t>
-      </w:r>
-      <w:r>
-        <w:rPr>
-          <w:rFonts w:ascii="Times New Roman" w:hAnsi="Times New Roman" w:cs="Times New Roman"/>
-          <w:sz w:val="24"/>
-          <w:szCs w:val="24"/>
-        </w:rPr>
-        <w:t xml:space="preserve">. Where present, the legend informs viewers about which colors correspond to which regions of countries. Such a legend is not present in the first slide, because it displays </w:t>
+        <w:t xml:space="preserve">My scenes use a magazine-style visual structure. There is a single plot at the top, with a color legend to its right in the second and third scenes (the slides for drilling down to learn about the early childhood mortality and fertility rate trends for individual countries have two plots instead, but are otherwise similar to the three main slides). Where present, the legend informs viewers about which colors correspond to which regions of countries. Such a legend is not present in the first slide, because it displays </w:t>
       </w:r>
       <w:r>
         <w:rPr>
@@ -1118,7 +1014,23 @@
           <w:szCs w:val="24"/>
         </w:rPr>
         <w:lastRenderedPageBreak/>
-        <w:t>only used in the single-country slides, and you will choose which country to investigate each time you visit those. My parameters are transferred between slides by appending them as queries to the URLs of the links between slides, which are parsed using URLSearchParams (which two different TAs told me I could use, as it seems to be base JavaScript functionality). This also allows users to directly enter years or country names into my URLs to get my pages in particular configurations. I included functionality to use the default year of 2021 instead of an invalid user entered year and to display an error message if the country chosen by the user does not exis</w:t>
+        <w:t xml:space="preserve">only used in the single-country slides, and </w:t>
+      </w:r>
+      <w:r>
+        <w:rPr>
+          <w:rFonts w:ascii="Times New Roman" w:hAnsi="Times New Roman" w:cs="Times New Roman"/>
+          <w:sz w:val="24"/>
+          <w:szCs w:val="24"/>
+        </w:rPr>
+        <w:t>the process of arriving at the slides for specific countries involves selecting specifically which country to investigate</w:t>
+      </w:r>
+      <w:r>
+        <w:rPr>
+          <w:rFonts w:ascii="Times New Roman" w:hAnsi="Times New Roman" w:cs="Times New Roman"/>
+          <w:sz w:val="24"/>
+          <w:szCs w:val="24"/>
+        </w:rPr>
+        <w:t>. My parameters are transferred between slides by appending them as queries to the URLs of the links between slides, which are parsed using URLSearchParams (which two different TAs told me I could use, as it seems to be base JavaScript functionality). This also allows users to directly enter years or country names into my URLs to get my pages in particular configurations. I included functionality to use the default year of 2021 instead of an invalid user entered year and to display an error message if the country chosen by the user does not exis</w:t>
       </w:r>
       <w:r>
         <w:rPr>
@@ -1187,7 +1099,7 @@
           <w:sz w:val="24"/>
           <w:szCs w:val="24"/>
         </w:rPr>
-        <w:t xml:space="preserve">Finally, I allow users to reach slides plotting trends present in individual countries by clicking on the points corresponding to those countries </w:t>
+        <w:t xml:space="preserve">Finally, I allow users to reach slides plotting </w:t>
       </w:r>
       <w:r>
         <w:rPr>
@@ -1196,7 +1108,7 @@
           <w:szCs w:val="24"/>
         </w:rPr>
         <w:lastRenderedPageBreak/>
-        <w:t>in my scatterplot. The affordance for this trigger consists of me explicitly telling users that doing this is possible in my annotation.</w:t>
+        <w:t>trends present in individual countries by clicking on the points corresponding to those countries in my scatterplot. The affordance for this trigger consists of me explicitly telling users that doing this is possible in my annotation.</w:t>
       </w:r>
     </w:p>
     <w:p>
@@ -1640,6 +1552,7 @@
   <w:style w:type="character" w:default="1" w:styleId="DefaultParagraphFont">
     <w:name w:val="Default Paragraph Font"/>
     <w:uiPriority w:val="1"/>
+    <w:semiHidden/>
     <w:unhideWhenUsed/>
   </w:style>
   <w:style w:type="table" w:default="1" w:styleId="TableNormal">

</xml_diff>